<commit_message>
refactor: Adapt the code to be used
</commit_message>
<xml_diff>
--- a/exploits.docx
+++ b/exploits.docx
@@ -50,12 +50,12 @@
     </w:p>
     <w:p>
       <w:r>
-        <w:t>ExploitDB: Dell Webcam CrazyTalk - ActiveX BackImage (Metasploit)</w:t>
+        <w:t>ExploitDB: Dell Webcam Software Bundled - ActiveX Remote Buffer Overflow</w:t>
       </w:r>
     </w:p>
     <w:p>
       <w:r>
-        <w:t>ExploitDB: Dell Webcam Software Bundled - ActiveX Remote Buffer Overflow</w:t>
+        <w:t>ExploitDB: Dell Webcam CrazyTalk - ActiveX BackImage (Metasploit)</w:t>
       </w:r>
     </w:p>
     <w:p>

</xml_diff>